<commit_message>
Messed around with visualizations of scores of all metrics
</commit_message>
<xml_diff>
--- a/Thesis_DAVID_MUKAJANGA.docx
+++ b/Thesis_DAVID_MUKAJANGA.docx
@@ -17586,7 +17586,18 @@
       </w:r>
       <w:r>
         <w:rPr/>
-        <w:t xml:space="preserve">High income coutries seems to dominate all other countries </w:t>
+        <w:t xml:space="preserve">High income coutries seem to dominate all other countries </w:t>
+      </w:r>
+    </w:p>
+    <w:p>
+      <w:pPr>
+        <w:pStyle w:val="Normal"/>
+        <w:rPr>
+          <w:szCs w:val="22"/>
+        </w:rPr>
+      </w:pPr>
+      <w:r>
+        <w:rPr/>
       </w:r>
     </w:p>
     <w:p>
@@ -30176,7 +30187,7 @@
         <w:docPartGallery w:val="Page Numbers (Bottom of Page)"/>
         <w:docPartUnique w:val="true"/>
       </w:docPartObj>
-      <w:id w:val="279249166"/>
+      <w:id w:val="2023772885"/>
     </w:sdtPr>
     <w:sdtContent>
       <w:p>
@@ -30233,7 +30244,7 @@
         <w:docPartGallery w:val="Page Numbers (Bottom of Page)"/>
         <w:docPartUnique w:val="true"/>
       </w:docPartObj>
-      <w:id w:val="764168456"/>
+      <w:id w:val="1338387315"/>
     </w:sdtPr>
     <w:sdtContent>
       <w:p>
@@ -30290,7 +30301,7 @@
         <w:docPartGallery w:val="Page Numbers (Bottom of Page)"/>
         <w:docPartUnique w:val="true"/>
       </w:docPartObj>
-      <w:id w:val="1606666460"/>
+      <w:id w:val="1867769223"/>
     </w:sdtPr>
     <w:sdtContent>
       <w:p>
@@ -30347,7 +30358,7 @@
         <w:docPartGallery w:val="Page Numbers (Bottom of Page)"/>
         <w:docPartUnique w:val="true"/>
       </w:docPartObj>
-      <w:id w:val="971107736"/>
+      <w:id w:val="842437940"/>
     </w:sdtPr>
     <w:sdtContent>
       <w:p>
@@ -30399,7 +30410,7 @@
         <w:docPartGallery w:val="Page Numbers (Bottom of Page)"/>
         <w:docPartUnique w:val="true"/>
       </w:docPartObj>
-      <w:id w:val="1616252784"/>
+      <w:id w:val="533064592"/>
     </w:sdtPr>
     <w:sdtContent>
       <w:p>

</xml_diff>